<commit_message>
Add images for article
Incorporate images of jets
</commit_message>
<xml_diff>
--- a/dev-topics-algorithms/dev-topics-kmer/documentation/KMERAlgorithms.docx
+++ b/dev-topics-algorithms/dev-topics-kmer/documentation/KMERAlgorithms.docx
@@ -2,743 +2,80 @@
 <file path=word/document.xml><?xml version="1.0" encoding="utf-8"?>
 <w:document xmlns:wpc="http://schemas.microsoft.com/office/word/2010/wordprocessingCanvas" xmlns:mc="http://schemas.openxmlformats.org/markup-compatibility/2006" xmlns:o="urn:schemas-microsoft-com:office:office" xmlns:r="http://schemas.openxmlformats.org/officeDocument/2006/relationships" xmlns:m="http://schemas.openxmlformats.org/officeDocument/2006/math" xmlns:v="urn:schemas-microsoft-com:vml" xmlns:wp14="http://schemas.microsoft.com/office/word/2010/wordprocessingDrawing" xmlns:wp="http://schemas.openxmlformats.org/drawingml/2006/wordprocessingDrawing" xmlns:w10="urn:schemas-microsoft-com:office:word" xmlns:w="http://schemas.openxmlformats.org/wordprocessingml/2006/main" xmlns:w14="http://schemas.microsoft.com/office/word/2010/wordml" xmlns:wpg="http://schemas.microsoft.com/office/word/2010/wordprocessingGroup" xmlns:wpi="http://schemas.microsoft.com/office/word/2010/wordprocessingInk" xmlns:wne="http://schemas.microsoft.com/office/word/2006/wordml" xmlns:wps="http://schemas.microsoft.com/office/word/2010/wordprocessingShape" mc:Ignorable="w14 wp14">
   <w:body>
-    <w:sdt>
-      <w:sdtPr>
-        <w:rPr>
-          <w:rFonts w:asciiTheme="minorHAnsi" w:eastAsiaTheme="minorHAnsi" w:hAnsiTheme="minorHAnsi" w:cstheme="minorBidi"/>
-          <w:b w:val="0"/>
-          <w:bCs w:val="0"/>
-          <w:color w:val="auto"/>
-          <w:sz w:val="22"/>
-          <w:szCs w:val="22"/>
-          <w:lang w:eastAsia="en-US"/>
-        </w:rPr>
-        <w:id w:val="140396916"/>
-        <w:docPartObj>
-          <w:docPartGallery w:val="Table of Contents"/>
-          <w:docPartUnique/>
-        </w:docPartObj>
-      </w:sdtPr>
-      <w:sdtEndPr>
+    <w:p>
+      <w:pPr>
+        <w:pStyle w:val="Title"/>
+        <w:spacing w:after="0"/>
+      </w:pPr>
+      <w:r>
+        <w:t>Language Performance Comparison</w:t>
+      </w:r>
+    </w:p>
+    <w:p>
+      <w:pPr>
+        <w:spacing w:after="0" w:line="240" w:lineRule="auto"/>
+      </w:pPr>
+    </w:p>
+    <w:p>
+      <w:pPr>
+        <w:spacing w:after="0" w:line="240" w:lineRule="auto"/>
+      </w:pPr>
+      <w:r>
         <w:rPr>
           <w:noProof/>
         </w:rPr>
-      </w:sdtEndPr>
-      <w:sdtContent>
-        <w:p>
-          <w:pPr>
-            <w:pStyle w:val="TOCHeading"/>
-          </w:pPr>
-          <w:r>
-            <w:t>Table of Contents</w:t>
-          </w:r>
-        </w:p>
-        <w:p>
-          <w:pPr>
-            <w:pStyle w:val="TOC1"/>
-            <w:tabs>
-              <w:tab w:val="right" w:leader="dot" w:pos="12950"/>
-            </w:tabs>
-            <w:rPr>
-              <w:rFonts w:eastAsiaTheme="minorEastAsia"/>
-              <w:noProof/>
-            </w:rPr>
-          </w:pPr>
-          <w:r>
-            <w:fldChar w:fldCharType="begin"/>
-          </w:r>
-          <w:r>
-            <w:instrText xml:space="preserve"> TOC \o "1-3" \h \z \u </w:instrText>
-          </w:r>
-          <w:r>
-            <w:fldChar w:fldCharType="separate"/>
-          </w:r>
-          <w:hyperlink w:anchor="_Toc63527517" w:history="1">
-            <w:r>
-              <w:rPr>
-                <w:rStyle w:val="Hyperlink"/>
-                <w:noProof/>
-              </w:rPr>
-              <w:t>Recommendations for Language Performance Evaluation</w:t>
-            </w:r>
-            <w:r>
-              <w:rPr>
-                <w:noProof/>
-                <w:webHidden/>
-              </w:rPr>
-              <w:tab/>
-            </w:r>
-            <w:r>
-              <w:rPr>
-                <w:noProof/>
-                <w:webHidden/>
-              </w:rPr>
-              <w:fldChar w:fldCharType="begin"/>
-            </w:r>
-            <w:r>
-              <w:rPr>
-                <w:noProof/>
-                <w:webHidden/>
-              </w:rPr>
-              <w:instrText xml:space="preserve"> PAGEREF _Toc63527517 \h </w:instrText>
-            </w:r>
-            <w:r>
-              <w:rPr>
-                <w:noProof/>
-                <w:webHidden/>
-              </w:rPr>
-            </w:r>
-            <w:r>
-              <w:rPr>
-                <w:noProof/>
-                <w:webHidden/>
-              </w:rPr>
-              <w:fldChar w:fldCharType="separate"/>
-            </w:r>
-            <w:r>
-              <w:rPr>
-                <w:noProof/>
-                <w:webHidden/>
-              </w:rPr>
-              <w:t>1</w:t>
-            </w:r>
-            <w:r>
-              <w:rPr>
-                <w:noProof/>
-                <w:webHidden/>
-              </w:rPr>
-              <w:fldChar w:fldCharType="end"/>
-            </w:r>
-          </w:hyperlink>
-        </w:p>
-        <w:p>
-          <w:pPr>
-            <w:pStyle w:val="TOC1"/>
-            <w:tabs>
-              <w:tab w:val="left" w:pos="440"/>
-              <w:tab w:val="right" w:leader="dot" w:pos="12950"/>
-            </w:tabs>
-            <w:rPr>
-              <w:rFonts w:eastAsiaTheme="minorEastAsia"/>
-              <w:noProof/>
-            </w:rPr>
-          </w:pPr>
-          <w:hyperlink w:anchor="_Toc63527518" w:history="1">
-            <w:r>
-              <w:rPr>
-                <w:rStyle w:val="Hyperlink"/>
-                <w:noProof/>
-              </w:rPr>
-              <w:t>A.</w:t>
-            </w:r>
-            <w:r>
-              <w:rPr>
-                <w:rFonts w:eastAsiaTheme="minorEastAsia"/>
-                <w:noProof/>
-              </w:rPr>
-              <w:tab/>
-            </w:r>
-            <w:r>
-              <w:rPr>
-                <w:rStyle w:val="Hyperlink"/>
-                <w:noProof/>
-              </w:rPr>
-              <w:t>Language Performance Testing Algorithm</w:t>
-            </w:r>
-            <w:r>
-              <w:rPr>
-                <w:noProof/>
-                <w:webHidden/>
-              </w:rPr>
-              <w:tab/>
-            </w:r>
-            <w:r>
-              <w:rPr>
-                <w:noProof/>
-                <w:webHidden/>
-              </w:rPr>
-              <w:fldChar w:fldCharType="begin"/>
-            </w:r>
-            <w:r>
-              <w:rPr>
-                <w:noProof/>
-                <w:webHidden/>
-              </w:rPr>
-              <w:instrText xml:space="preserve"> PAGEREF _Toc63527518 \h </w:instrText>
-            </w:r>
-            <w:r>
-              <w:rPr>
-                <w:noProof/>
-                <w:webHidden/>
-              </w:rPr>
-            </w:r>
-            <w:r>
-              <w:rPr>
-                <w:noProof/>
-                <w:webHidden/>
-              </w:rPr>
-              <w:fldChar w:fldCharType="separate"/>
-            </w:r>
-            <w:r>
-              <w:rPr>
-                <w:noProof/>
-                <w:webHidden/>
-              </w:rPr>
-              <w:t>2</w:t>
-            </w:r>
-            <w:r>
-              <w:rPr>
-                <w:noProof/>
-                <w:webHidden/>
-              </w:rPr>
-              <w:fldChar w:fldCharType="end"/>
-            </w:r>
-          </w:hyperlink>
-        </w:p>
-        <w:p>
-          <w:pPr>
-            <w:pStyle w:val="TOC2"/>
-            <w:tabs>
-              <w:tab w:val="right" w:leader="dot" w:pos="12950"/>
-            </w:tabs>
-            <w:rPr>
-              <w:rFonts w:eastAsiaTheme="minorEastAsia"/>
-              <w:noProof/>
-            </w:rPr>
-          </w:pPr>
-          <w:hyperlink w:anchor="_Toc63527519" w:history="1">
-            <w:r>
-              <w:rPr>
-                <w:rStyle w:val="Hyperlink"/>
-                <w:noProof/>
-              </w:rPr>
-              <w:t>Choose Wisely</w:t>
-            </w:r>
-            <w:r>
-              <w:rPr>
-                <w:noProof/>
-                <w:webHidden/>
-              </w:rPr>
-              <w:tab/>
-            </w:r>
-            <w:r>
-              <w:rPr>
-                <w:noProof/>
-                <w:webHidden/>
-              </w:rPr>
-              <w:fldChar w:fldCharType="begin"/>
-            </w:r>
-            <w:r>
-              <w:rPr>
-                <w:noProof/>
-                <w:webHidden/>
-              </w:rPr>
-              <w:instrText xml:space="preserve"> PAGEREF _Toc63527519 \h </w:instrText>
-            </w:r>
-            <w:r>
-              <w:rPr>
-                <w:noProof/>
-                <w:webHidden/>
-              </w:rPr>
-            </w:r>
-            <w:r>
-              <w:rPr>
-                <w:noProof/>
-                <w:webHidden/>
-              </w:rPr>
-              <w:fldChar w:fldCharType="separate"/>
-            </w:r>
-            <w:r>
-              <w:rPr>
-                <w:noProof/>
-                <w:webHidden/>
-              </w:rPr>
-              <w:t>2</w:t>
-            </w:r>
-            <w:r>
-              <w:rPr>
-                <w:noProof/>
-                <w:webHidden/>
-              </w:rPr>
-              <w:fldChar w:fldCharType="end"/>
-            </w:r>
-          </w:hyperlink>
-        </w:p>
-        <w:p>
-          <w:pPr>
-            <w:pStyle w:val="TOC1"/>
-            <w:tabs>
-              <w:tab w:val="left" w:pos="440"/>
-              <w:tab w:val="right" w:leader="dot" w:pos="12950"/>
-            </w:tabs>
-            <w:rPr>
-              <w:rFonts w:eastAsiaTheme="minorEastAsia"/>
-              <w:noProof/>
-            </w:rPr>
-          </w:pPr>
-          <w:hyperlink w:anchor="_Toc63527520" w:history="1">
-            <w:r>
-              <w:rPr>
-                <w:rStyle w:val="Hyperlink"/>
-                <w:noProof/>
-              </w:rPr>
-              <w:t>B.</w:t>
-            </w:r>
-            <w:r>
-              <w:rPr>
-                <w:rFonts w:eastAsiaTheme="minorEastAsia"/>
-                <w:noProof/>
-              </w:rPr>
-              <w:tab/>
-            </w:r>
-            <w:r>
-              <w:rPr>
-                <w:rStyle w:val="Hyperlink"/>
-                <w:noProof/>
-              </w:rPr>
-              <w:t>Make sure the algorithm is “clean” and understandable</w:t>
-            </w:r>
-            <w:r>
-              <w:rPr>
-                <w:noProof/>
-                <w:webHidden/>
-              </w:rPr>
-              <w:tab/>
-            </w:r>
-            <w:r>
-              <w:rPr>
-                <w:noProof/>
-                <w:webHidden/>
-              </w:rPr>
-              <w:fldChar w:fldCharType="begin"/>
-            </w:r>
-            <w:r>
-              <w:rPr>
-                <w:noProof/>
-                <w:webHidden/>
-              </w:rPr>
-              <w:instrText xml:space="preserve"> PAGEREF _Toc63527520 \h </w:instrText>
-            </w:r>
-            <w:r>
-              <w:rPr>
-                <w:noProof/>
-                <w:webHidden/>
-              </w:rPr>
-            </w:r>
-            <w:r>
-              <w:rPr>
-                <w:noProof/>
-                <w:webHidden/>
-              </w:rPr>
-              <w:fldChar w:fldCharType="separate"/>
-            </w:r>
-            <w:r>
-              <w:rPr>
-                <w:noProof/>
-                <w:webHidden/>
-              </w:rPr>
-              <w:t>3</w:t>
-            </w:r>
-            <w:r>
-              <w:rPr>
-                <w:noProof/>
-                <w:webHidden/>
-              </w:rPr>
-              <w:fldChar w:fldCharType="end"/>
-            </w:r>
-          </w:hyperlink>
-        </w:p>
-        <w:p>
-          <w:pPr>
-            <w:pStyle w:val="TOC1"/>
-            <w:tabs>
-              <w:tab w:val="left" w:pos="440"/>
-              <w:tab w:val="right" w:leader="dot" w:pos="12950"/>
-            </w:tabs>
-            <w:rPr>
-              <w:rFonts w:eastAsiaTheme="minorEastAsia"/>
-              <w:noProof/>
-            </w:rPr>
-          </w:pPr>
-          <w:hyperlink w:anchor="_Toc63527521" w:history="1">
-            <w:r>
-              <w:rPr>
-                <w:rStyle w:val="Hyperlink"/>
-                <w:noProof/>
-              </w:rPr>
-              <w:t>C.</w:t>
-            </w:r>
-            <w:r>
-              <w:rPr>
-                <w:rFonts w:eastAsiaTheme="minorEastAsia"/>
-                <w:noProof/>
-              </w:rPr>
-              <w:tab/>
-            </w:r>
-            <w:r>
-              <w:rPr>
-                <w:rStyle w:val="Hyperlink"/>
-                <w:noProof/>
-              </w:rPr>
-              <w:t>Code the algorithm for each language idiomatically</w:t>
-            </w:r>
-            <w:r>
-              <w:rPr>
-                <w:noProof/>
-                <w:webHidden/>
-              </w:rPr>
-              <w:tab/>
-            </w:r>
-            <w:r>
-              <w:rPr>
-                <w:noProof/>
-                <w:webHidden/>
-              </w:rPr>
-              <w:fldChar w:fldCharType="begin"/>
-            </w:r>
-            <w:r>
-              <w:rPr>
-                <w:noProof/>
-                <w:webHidden/>
-              </w:rPr>
-              <w:instrText xml:space="preserve"> PAGEREF _Toc63527521 \h </w:instrText>
-            </w:r>
-            <w:r>
-              <w:rPr>
-                <w:noProof/>
-                <w:webHidden/>
-              </w:rPr>
-            </w:r>
-            <w:r>
-              <w:rPr>
-                <w:noProof/>
-                <w:webHidden/>
-              </w:rPr>
-              <w:fldChar w:fldCharType="separate"/>
-            </w:r>
-            <w:r>
-              <w:rPr>
-                <w:noProof/>
-                <w:webHidden/>
-              </w:rPr>
-              <w:t>3</w:t>
-            </w:r>
-            <w:r>
-              <w:rPr>
-                <w:noProof/>
-                <w:webHidden/>
-              </w:rPr>
-              <w:fldChar w:fldCharType="end"/>
-            </w:r>
-          </w:hyperlink>
-        </w:p>
-        <w:p>
-          <w:pPr>
-            <w:pStyle w:val="TOC2"/>
-            <w:tabs>
-              <w:tab w:val="right" w:leader="dot" w:pos="12950"/>
-            </w:tabs>
-            <w:rPr>
-              <w:rFonts w:eastAsiaTheme="minorEastAsia"/>
-              <w:noProof/>
-            </w:rPr>
-          </w:pPr>
-          <w:hyperlink w:anchor="_Toc63527522" w:history="1">
-            <w:r>
-              <w:rPr>
-                <w:rStyle w:val="Hyperlink"/>
-                <w:noProof/>
-              </w:rPr>
-              <w:t>Remove dynamic string creation</w:t>
-            </w:r>
-            <w:r>
-              <w:rPr>
-                <w:noProof/>
-                <w:webHidden/>
-              </w:rPr>
-              <w:tab/>
-            </w:r>
-            <w:r>
-              <w:rPr>
-                <w:noProof/>
-                <w:webHidden/>
-              </w:rPr>
-              <w:fldChar w:fldCharType="begin"/>
-            </w:r>
-            <w:r>
-              <w:rPr>
-                <w:noProof/>
-                <w:webHidden/>
-              </w:rPr>
-              <w:instrText xml:space="preserve"> PAGEREF _Toc63527522 \h </w:instrText>
-            </w:r>
-            <w:r>
-              <w:rPr>
-                <w:noProof/>
-                <w:webHidden/>
-              </w:rPr>
-            </w:r>
-            <w:r>
-              <w:rPr>
-                <w:noProof/>
-                <w:webHidden/>
-              </w:rPr>
-              <w:fldChar w:fldCharType="separate"/>
-            </w:r>
-            <w:r>
-              <w:rPr>
-                <w:noProof/>
-                <w:webHidden/>
-              </w:rPr>
-              <w:t>5</w:t>
-            </w:r>
-            <w:r>
-              <w:rPr>
-                <w:noProof/>
-                <w:webHidden/>
-              </w:rPr>
-              <w:fldChar w:fldCharType="end"/>
-            </w:r>
-          </w:hyperlink>
-        </w:p>
-        <w:p>
-          <w:pPr>
-            <w:pStyle w:val="TOC2"/>
-            <w:tabs>
-              <w:tab w:val="right" w:leader="dot" w:pos="12950"/>
-            </w:tabs>
-            <w:rPr>
-              <w:rFonts w:eastAsiaTheme="minorEastAsia"/>
-              <w:noProof/>
-            </w:rPr>
-          </w:pPr>
-          <w:hyperlink w:anchor="_Toc63527523" w:history="1">
-            <w:r>
-              <w:rPr>
-                <w:rStyle w:val="Hyperlink"/>
-                <w:noProof/>
-              </w:rPr>
-              <w:t>Make use of well-known coding paradigms to represent the algorithm in the target language</w:t>
-            </w:r>
-            <w:r>
-              <w:rPr>
-                <w:noProof/>
-                <w:webHidden/>
-              </w:rPr>
-              <w:tab/>
-            </w:r>
-            <w:r>
-              <w:rPr>
-                <w:noProof/>
-                <w:webHidden/>
-              </w:rPr>
-              <w:fldChar w:fldCharType="begin"/>
-            </w:r>
-            <w:r>
-              <w:rPr>
-                <w:noProof/>
-                <w:webHidden/>
-              </w:rPr>
-              <w:instrText xml:space="preserve"> PAGEREF _Toc63527523 \h </w:instrText>
-            </w:r>
-            <w:r>
-              <w:rPr>
-                <w:noProof/>
-                <w:webHidden/>
-              </w:rPr>
-            </w:r>
-            <w:r>
-              <w:rPr>
-                <w:noProof/>
-                <w:webHidden/>
-              </w:rPr>
-              <w:fldChar w:fldCharType="separate"/>
-            </w:r>
-            <w:r>
-              <w:rPr>
-                <w:noProof/>
-                <w:webHidden/>
-              </w:rPr>
-              <w:t>6</w:t>
-            </w:r>
-            <w:r>
-              <w:rPr>
-                <w:noProof/>
-                <w:webHidden/>
-              </w:rPr>
-              <w:fldChar w:fldCharType="end"/>
-            </w:r>
-          </w:hyperlink>
-        </w:p>
-        <w:p>
-          <w:pPr>
-            <w:pStyle w:val="TOC1"/>
-            <w:tabs>
-              <w:tab w:val="left" w:pos="440"/>
-              <w:tab w:val="right" w:leader="dot" w:pos="12950"/>
-            </w:tabs>
-            <w:rPr>
-              <w:rFonts w:eastAsiaTheme="minorEastAsia"/>
-              <w:noProof/>
-            </w:rPr>
-          </w:pPr>
-          <w:hyperlink w:anchor="_Toc63527524" w:history="1">
-            <w:r>
-              <w:rPr>
-                <w:rStyle w:val="Hyperlink"/>
-                <w:noProof/>
-              </w:rPr>
-              <w:t>D.</w:t>
-            </w:r>
-            <w:r>
-              <w:rPr>
-                <w:rFonts w:eastAsiaTheme="minorEastAsia"/>
-                <w:noProof/>
-              </w:rPr>
-              <w:tab/>
-            </w:r>
-            <w:r>
-              <w:rPr>
-                <w:rStyle w:val="Hyperlink"/>
-                <w:noProof/>
-              </w:rPr>
-              <w:t>Compare how well simple optimizations perform in each target language</w:t>
-            </w:r>
-            <w:r>
-              <w:rPr>
-                <w:noProof/>
-                <w:webHidden/>
-              </w:rPr>
-              <w:tab/>
-            </w:r>
-            <w:r>
-              <w:rPr>
-                <w:noProof/>
-                <w:webHidden/>
-              </w:rPr>
-              <w:fldChar w:fldCharType="begin"/>
-            </w:r>
-            <w:r>
-              <w:rPr>
-                <w:noProof/>
-                <w:webHidden/>
-              </w:rPr>
-              <w:instrText xml:space="preserve"> PAGEREF _Toc63527524 \h </w:instrText>
-            </w:r>
-            <w:r>
-              <w:rPr>
-                <w:noProof/>
-                <w:webHidden/>
-              </w:rPr>
-            </w:r>
-            <w:r>
-              <w:rPr>
-                <w:noProof/>
-                <w:webHidden/>
-              </w:rPr>
-              <w:fldChar w:fldCharType="separate"/>
-            </w:r>
-            <w:r>
-              <w:rPr>
-                <w:noProof/>
-                <w:webHidden/>
-              </w:rPr>
-              <w:t>6</w:t>
-            </w:r>
-            <w:r>
-              <w:rPr>
-                <w:noProof/>
-                <w:webHidden/>
-              </w:rPr>
-              <w:fldChar w:fldCharType="end"/>
-            </w:r>
-          </w:hyperlink>
-        </w:p>
-        <w:p>
-          <w:pPr>
-            <w:pStyle w:val="TOC1"/>
-            <w:tabs>
-              <w:tab w:val="right" w:leader="dot" w:pos="12950"/>
-            </w:tabs>
-            <w:rPr>
-              <w:rFonts w:eastAsiaTheme="minorEastAsia"/>
-              <w:noProof/>
-            </w:rPr>
-          </w:pPr>
-          <w:hyperlink w:anchor="_Toc63527525" w:history="1">
-            <w:r>
-              <w:rPr>
-                <w:rStyle w:val="Hyperlink"/>
-                <w:noProof/>
-              </w:rPr>
-              <w:t>Performance Analysis</w:t>
-            </w:r>
-            <w:r>
-              <w:rPr>
-                <w:noProof/>
-                <w:webHidden/>
-              </w:rPr>
-              <w:tab/>
-            </w:r>
-            <w:r>
-              <w:rPr>
-                <w:noProof/>
-                <w:webHidden/>
-              </w:rPr>
-              <w:fldChar w:fldCharType="begin"/>
-            </w:r>
-            <w:r>
-              <w:rPr>
-                <w:noProof/>
-                <w:webHidden/>
-              </w:rPr>
-              <w:instrText xml:space="preserve"> PAGEREF _Toc63527525 \h </w:instrText>
-            </w:r>
-            <w:r>
-              <w:rPr>
-                <w:noProof/>
-                <w:webHidden/>
-              </w:rPr>
-            </w:r>
-            <w:r>
-              <w:rPr>
-                <w:noProof/>
-                <w:webHidden/>
-              </w:rPr>
-              <w:fldChar w:fldCharType="separate"/>
-            </w:r>
-            <w:r>
-              <w:rPr>
-                <w:noProof/>
-                <w:webHidden/>
-              </w:rPr>
-              <w:t>7</w:t>
-            </w:r>
-            <w:r>
-              <w:rPr>
-                <w:noProof/>
-                <w:webHidden/>
-              </w:rPr>
-              <w:fldChar w:fldCharType="end"/>
-            </w:r>
-          </w:hyperlink>
-        </w:p>
-        <w:p>
-          <w:r>
-            <w:rPr>
-              <w:b/>
-              <w:bCs/>
-              <w:noProof/>
-            </w:rPr>
-            <w:fldChar w:fldCharType="end"/>
-          </w:r>
-        </w:p>
-      </w:sdtContent>
-    </w:sdt>
+        <w:drawing>
+          <wp:inline distT="0" distB="0" distL="0" distR="0">
+            <wp:extent cx="4849091" cy="4047035"/>
+            <wp:effectExtent l="0" t="0" r="8890" b="0"/>
+            <wp:docPr id="1" name="Picture 1"/>
+            <wp:cNvGraphicFramePr>
+              <a:graphicFrameLocks xmlns:a="http://schemas.openxmlformats.org/drawingml/2006/main" noChangeAspect="1"/>
+            </wp:cNvGraphicFramePr>
+            <a:graphic xmlns:a="http://schemas.openxmlformats.org/drawingml/2006/main">
+              <a:graphicData uri="http://schemas.openxmlformats.org/drawingml/2006/picture">
+                <pic:pic xmlns:pic="http://schemas.openxmlformats.org/drawingml/2006/picture">
+                  <pic:nvPicPr>
+                    <pic:cNvPr id="0" name="pexels-spencer-davis-4400026-inserted.jpg"/>
+                    <pic:cNvPicPr/>
+                  </pic:nvPicPr>
+                  <pic:blipFill>
+                    <a:blip r:embed="rId9" cstate="print">
+                      <a:extLst>
+                        <a:ext uri="{28A0092B-C50C-407E-A947-70E740481C1C}">
+                          <a14:useLocalDpi xmlns:a14="http://schemas.microsoft.com/office/drawing/2010/main" val="0"/>
+                        </a:ext>
+                      </a:extLst>
+                    </a:blip>
+                    <a:stretch>
+                      <a:fillRect/>
+                    </a:stretch>
+                  </pic:blipFill>
+                  <pic:spPr>
+                    <a:xfrm>
+                      <a:off x="0" y="0"/>
+                      <a:ext cx="4849288" cy="4047199"/>
+                    </a:xfrm>
+                    <a:prstGeom prst="rect">
+                      <a:avLst/>
+                    </a:prstGeom>
+                  </pic:spPr>
+                </pic:pic>
+              </a:graphicData>
+            </a:graphic>
+          </wp:inline>
+        </w:drawing>
+      </w:r>
+    </w:p>
     <w:p>
       <w:pPr>
         <w:spacing w:after="0" w:line="240" w:lineRule="auto"/>
       </w:pPr>
+    </w:p>
+    <w:p>
+      <w:pPr>
+        <w:spacing w:after="0" w:line="240" w:lineRule="auto"/>
+      </w:pPr>
       <w:r>
         <w:t xml:space="preserve">Programming language comparisons are always interesting and rife with </w:t>
       </w:r>
@@ -803,7 +140,7 @@
       <w:r>
         <w:t xml:space="preserve">article at </w:t>
       </w:r>
-      <w:hyperlink r:id="rId9" w:history="1">
+      <w:hyperlink r:id="rId10" w:history="1">
         <w:r>
           <w:rPr>
             <w:rStyle w:val="Hyperlink"/>
@@ -831,7 +168,10 @@
         <w:t>The author</w:t>
       </w:r>
       <w:r>
-        <w:t xml:space="preserve"> provided an algorithm, </w:t>
+        <w:t xml:space="preserve"> provided an algorithm</w:t>
+      </w:r>
+      <w:r>
+        <w:t xml:space="preserve"> </w:t>
       </w:r>
       <w:r>
         <w:t>with</w:t>
@@ -855,16 +195,25 @@
         <w:t xml:space="preserve"> </w:t>
       </w:r>
       <w:r>
-        <w:t>that</w:t>
-      </w:r>
-      <w:r>
-        <w:t xml:space="preserve"> he ran and timed the result</w:t>
+        <w:t>for which</w:t>
+      </w:r>
+      <w:r>
+        <w:t xml:space="preserve"> he </w:t>
+      </w:r>
+      <w:r>
+        <w:t>timed the result</w:t>
       </w:r>
       <w:r>
         <w:t>s</w:t>
       </w:r>
       <w:r>
-        <w:t xml:space="preserve">. It was no surprise that C++ was </w:t>
+        <w:t xml:space="preserve">. </w:t>
+      </w:r>
+      <w:r>
+        <w:t>After comparing execution time, i</w:t>
+      </w:r>
+      <w:r>
+        <w:t xml:space="preserve">t was no surprise that C++ was </w:t>
       </w:r>
       <w:r>
         <w:t xml:space="preserve">significantly </w:t>
@@ -885,7 +234,14 @@
         <w:rPr>
           <w:i/>
         </w:rPr>
-        <w:t>twenty-five times</w:t>
+        <w:t xml:space="preserve">twenty-five </w:t>
+      </w:r>
+      <w:r>
+        <w:rPr>
+          <w:i/>
+        </w:rPr>
+        <w:lastRenderedPageBreak/>
+        <w:t>times</w:t>
       </w:r>
       <w:r>
         <w:t xml:space="preserve"> faster than Python. I wanted to </w:t>
@@ -940,9 +296,15 @@
         <w:t>Python and Java source c</w:t>
       </w:r>
       <w:r>
-        <w:t xml:space="preserve">ode supporting this article is available in my GitHub repository at </w:t>
-      </w:r>
-      <w:hyperlink r:id="rId10" w:history="1">
+        <w:t>ode support</w:t>
+      </w:r>
+      <w:r>
+        <w:t>ing this article is available from</w:t>
+      </w:r>
+      <w:r>
+        <w:t xml:space="preserve"> my GitHub repository at </w:t>
+      </w:r>
+      <w:hyperlink r:id="rId11" w:history="1">
         <w:r>
           <w:rPr>
             <w:rStyle w:val="Hyperlink"/>
@@ -968,7 +330,7 @@
         <w:t xml:space="preserve">. </w:t>
       </w:r>
       <w:r>
-        <w:t>This article only shows the main algorithm sections of the code.</w:t>
+        <w:t>This article shows the main algorithm sections of the code.</w:t>
       </w:r>
     </w:p>
     <w:p>
@@ -981,11 +343,9 @@
         <w:pStyle w:val="Heading1"/>
         <w:spacing w:before="0" w:line="240" w:lineRule="auto"/>
       </w:pPr>
-      <w:bookmarkStart w:id="0" w:name="_Toc63527517"/>
       <w:r>
         <w:t>Recommendations for Language Performance Evaluation</w:t>
       </w:r>
-      <w:bookmarkEnd w:id="0"/>
     </w:p>
     <w:p>
       <w:pPr>
@@ -997,7 +357,6 @@
         <w:spacing w:after="0" w:line="240" w:lineRule="auto"/>
       </w:pPr>
       <w:r>
-        <w:lastRenderedPageBreak/>
         <w:t>Changing an implementation language can be a significant risk and should be undertaken with more rigor than emphasized in Naser’s article.</w:t>
       </w:r>
       <w:r>
@@ -1158,7 +517,14 @@
         <w:spacing w:after="0" w:line="240" w:lineRule="auto"/>
       </w:pPr>
       <w:r>
-        <w:t>Spoiler alert:</w:t>
+        <w:rPr>
+          <w:sz w:val="24"/>
+          <w:szCs w:val="24"/>
+        </w:rPr>
+        <w:t>Spoiler alert</w:t>
+      </w:r>
+      <w:r>
+        <w:t>:</w:t>
       </w:r>
       <w:r>
         <w:t xml:space="preserve"> we can easily achieve a </w:t>
@@ -1199,7 +565,6 @@
         </w:numPr>
         <w:spacing w:before="0" w:line="240" w:lineRule="auto"/>
       </w:pPr>
-      <w:bookmarkStart w:id="1" w:name="_Toc63527518"/>
       <w:r>
         <w:t>Language Performance</w:t>
       </w:r>
@@ -1212,7 +577,6 @@
       <w:r>
         <w:t>Algorithm</w:t>
       </w:r>
-      <w:bookmarkEnd w:id="1"/>
     </w:p>
     <w:p>
       <w:pPr>
@@ -1258,7 +622,7 @@
       <w:r>
         <w:t xml:space="preserve"> (see a detailed explanation at </w:t>
       </w:r>
-      <w:hyperlink r:id="rId11" w:history="1">
+      <w:hyperlink r:id="rId12" w:history="1">
         <w:r>
           <w:rPr>
             <w:rStyle w:val="Hyperlink"/>
@@ -1308,7 +672,13 @@
         <w:t>Compute all possible strings of length k where each character of the string is drawn from the sequence ‘A’, ‘C’, ‘G’, ‘T’</w:t>
       </w:r>
       <w:r>
-        <w:t>, each representing a base</w:t>
+        <w:t xml:space="preserve">, each </w:t>
+      </w:r>
+      <w:r>
+        <w:t xml:space="preserve">letter </w:t>
+      </w:r>
+      <w:r>
+        <w:t>representing a base</w:t>
       </w:r>
       <w:r>
         <w:t>.</w:t>
@@ -1328,7 +698,13 @@
         <w:t xml:space="preserve"> </w:t>
       </w:r>
       <w:r>
-        <w:t>strings:</w:t>
+        <w:t>strings</w:t>
+      </w:r>
+      <w:r>
+        <w:t xml:space="preserve"> with two bases</w:t>
+      </w:r>
+      <w:r>
+        <w:t>:</w:t>
       </w:r>
     </w:p>
     <w:p>
@@ -1562,6 +938,7 @@
           <w:rFonts w:ascii="Lucida Console" w:hAnsi="Lucida Console"/>
           <w:color w:val="002060"/>
         </w:rPr>
+        <w:lastRenderedPageBreak/>
         <w:t xml:space="preserve">8.  </w:t>
       </w:r>
       <w:r>
@@ -1643,7 +1020,10 @@
         <w:t>’] for each</w:t>
       </w:r>
       <w:r>
-        <w:t xml:space="preserve"> “digit” of the left-most character in the generated string. We will use a K-</w:t>
+        <w:t xml:space="preserve"> base</w:t>
+      </w:r>
+      <w:r>
+        <w:t xml:space="preserve"> of the left-most character in the generated string. We will use a K-</w:t>
       </w:r>
       <w:proofErr w:type="spellStart"/>
       <w:r>
@@ -1657,7 +1037,18 @@
         <w:t xml:space="preserve"> performance</w:t>
       </w:r>
       <w:r>
-        <w:t xml:space="preserve"> timing.</w:t>
+        <w:t xml:space="preserve"> timing</w:t>
+      </w:r>
+      <w:r>
+        <w:t xml:space="preserve">, as did </w:t>
+      </w:r>
+      <w:proofErr w:type="spellStart"/>
+      <w:r>
+        <w:t>Naser</w:t>
+      </w:r>
+      <w:proofErr w:type="spellEnd"/>
+      <w:r>
+        <w:t>.</w:t>
       </w:r>
     </w:p>
     <w:p>
@@ -1670,11 +1061,9 @@
         <w:pStyle w:val="Heading2"/>
         <w:spacing w:before="0" w:line="240" w:lineRule="auto"/>
       </w:pPr>
-      <w:bookmarkStart w:id="2" w:name="_Toc63527519"/>
       <w:r>
         <w:t>Choose Wisely</w:t>
       </w:r>
-      <w:bookmarkEnd w:id="2"/>
     </w:p>
     <w:p>
       <w:pPr>
@@ -1687,12 +1076,20 @@
       </w:pPr>
       <w:proofErr w:type="spellStart"/>
       <w:r>
-        <w:lastRenderedPageBreak/>
         <w:t>Naser</w:t>
       </w:r>
       <w:proofErr w:type="spellEnd"/>
       <w:r>
-        <w:t xml:space="preserve"> has made the choice for us and we will stick with the K-</w:t>
+        <w:t xml:space="preserve"> has made the choice for us</w:t>
+      </w:r>
+      <w:r>
+        <w:t xml:space="preserve"> because</w:t>
+      </w:r>
+      <w:r>
+        <w:t xml:space="preserve"> of his readers, </w:t>
+      </w:r>
+      <w:r>
+        <w:t>and we will stick with the K-</w:t>
       </w:r>
       <w:proofErr w:type="spellStart"/>
       <w:r>
@@ -1709,19 +1106,25 @@
         <w:t>problem</w:t>
       </w:r>
       <w:r>
-        <w:t>,</w:t>
-      </w:r>
-      <w:r>
-        <w:t xml:space="preserve"> tested</w:t>
-      </w:r>
-      <w:r>
-        <w:t xml:space="preserve"> using </w:t>
-      </w:r>
-      <w:r>
-        <w:t>the odometer algorithm</w:t>
-      </w:r>
-      <w:r>
-        <w:t>, to compare Python and Java</w:t>
+        <w:t>. We will also use the “</w:t>
+      </w:r>
+      <w:r>
+        <w:t>odometer</w:t>
+      </w:r>
+      <w:r>
+        <w:t>”</w:t>
+      </w:r>
+      <w:r>
+        <w:t xml:space="preserve"> algorithm</w:t>
+      </w:r>
+      <w:r>
+        <w:t xml:space="preserve"> </w:t>
+      </w:r>
+      <w:r>
+        <w:t>to compare Python and Java</w:t>
+      </w:r>
+      <w:r>
+        <w:t xml:space="preserve"> as was done in his article</w:t>
       </w:r>
       <w:r>
         <w:t>.</w:t>
@@ -1741,11 +1144,9 @@
         </w:numPr>
         <w:spacing w:before="0" w:line="240" w:lineRule="auto"/>
       </w:pPr>
-      <w:bookmarkStart w:id="3" w:name="_Toc63527520"/>
       <w:r>
         <w:t>Make sure the algorithm is “clean” and understandable</w:t>
       </w:r>
-      <w:bookmarkEnd w:id="3"/>
     </w:p>
     <w:p>
       <w:pPr>
@@ -1778,7 +1179,13 @@
         <w:t xml:space="preserve"> as shown below</w:t>
       </w:r>
       <w:r>
-        <w:t>. Here is the comparison of the inner portion of the code.</w:t>
+        <w:t>. Here is the comparison of the inner portion of the code</w:t>
+      </w:r>
+      <w:r>
+        <w:t xml:space="preserve"> before and after cleanup</w:t>
+      </w:r>
+      <w:r>
+        <w:t>.</w:t>
       </w:r>
     </w:p>
     <w:p>
@@ -2967,13 +2374,23 @@
         <w:spacing w:after="0" w:line="240" w:lineRule="auto"/>
       </w:pPr>
       <w:r>
-        <w:t xml:space="preserve">The cleaned up version is also 2.5% faster than the less clear </w:t>
+        <w:lastRenderedPageBreak/>
+        <w:t xml:space="preserve">The cleaned up version is also 2.5% faster than the </w:t>
+      </w:r>
+      <w:r>
+        <w:t>obfuscated</w:t>
+      </w:r>
+      <w:r>
+        <w:t xml:space="preserve"> </w:t>
       </w:r>
       <w:r>
         <w:t xml:space="preserve">original </w:t>
       </w:r>
       <w:r>
         <w:t>version as a bonus.</w:t>
+      </w:r>
+      <w:r>
+        <w:t xml:space="preserve"> We will next explore coding in an idiomatic manner to best use the features of each language.</w:t>
       </w:r>
     </w:p>
     <w:p>
@@ -2990,7 +2407,6 @@
         </w:numPr>
         <w:spacing w:before="0" w:line="240" w:lineRule="auto"/>
       </w:pPr>
-      <w:bookmarkStart w:id="4" w:name="_Toc63527521"/>
       <w:r>
         <w:t>Code the algorithm for each language</w:t>
       </w:r>
@@ -3000,7 +2416,6 @@
       <w:r>
         <w:t>idiomatically</w:t>
       </w:r>
-      <w:bookmarkEnd w:id="4"/>
     </w:p>
     <w:p>
       <w:pPr>
@@ -3012,7 +2427,13 @@
         <w:spacing w:after="0" w:line="240" w:lineRule="auto"/>
       </w:pPr>
       <w:r>
-        <w:t xml:space="preserve">The original algorithm </w:t>
+        <w:t>The test code</w:t>
+      </w:r>
+      <w:r>
+        <w:t xml:space="preserve"> </w:t>
+      </w:r>
+      <w:r>
+        <w:t xml:space="preserve">proposed by </w:t>
       </w:r>
       <w:proofErr w:type="spellStart"/>
       <w:r>
@@ -3023,7 +2444,7 @@
       </w:r>
       <w:proofErr w:type="spellEnd"/>
       <w:r>
-        <w:t xml:space="preserve"> proposed </w:t>
+        <w:t xml:space="preserve"> </w:t>
       </w:r>
       <w:r>
         <w:t>used</w:t>
@@ -3047,7 +2468,13 @@
         <w:t>here</w:t>
       </w:r>
       <w:r>
-        <w:t xml:space="preserve"> is no string slicing support in Java. O</w:t>
+        <w:t xml:space="preserve"> is no string slicing support in Java</w:t>
+      </w:r>
+      <w:r>
+        <w:t xml:space="preserve"> syntax</w:t>
+      </w:r>
+      <w:r>
+        <w:t>. O</w:t>
       </w:r>
       <w:r>
         <w:t xml:space="preserve">ne must use methods of a </w:t>
@@ -3066,10 +2493,36 @@
         <w:t xml:space="preserve"> </w:t>
       </w:r>
       <w:r>
-        <w:t>instance to accomplish concatenation</w:t>
-      </w:r>
-      <w:r>
-        <w:t>. To again achieve similar code patterns in both Python and Java, we refactor the list construction</w:t>
+        <w:t xml:space="preserve">instance to accomplish </w:t>
+      </w:r>
+      <w:r>
+        <w:t xml:space="preserve">substring </w:t>
+      </w:r>
+      <w:r>
+        <w:t>concatenation</w:t>
+      </w:r>
+      <w:r>
+        <w:t>.</w:t>
+      </w:r>
+      <w:r>
+        <w:t xml:space="preserve"> W</w:t>
+      </w:r>
+      <w:r>
+        <w:t xml:space="preserve">e refactor the </w:t>
+      </w:r>
+      <w:r>
+        <w:t>K-</w:t>
+      </w:r>
+      <w:proofErr w:type="spellStart"/>
+      <w:r>
+        <w:t>mer</w:t>
+      </w:r>
+      <w:proofErr w:type="spellEnd"/>
+      <w:r>
+        <w:t xml:space="preserve"> </w:t>
+      </w:r>
+      <w:r>
+        <w:t>list construction</w:t>
       </w:r>
       <w:r>
         <w:t xml:space="preserve"> component</w:t>
@@ -3078,7 +2531,16 @@
         <w:t xml:space="preserve"> in Python and Java</w:t>
       </w:r>
       <w:r>
-        <w:t xml:space="preserve"> to use similar coding patterns</w:t>
+        <w:t xml:space="preserve"> to use similar </w:t>
+      </w:r>
+      <w:r>
+        <w:t xml:space="preserve">but idiomatic </w:t>
+      </w:r>
+      <w:r>
+        <w:t>coding patterns</w:t>
+      </w:r>
+      <w:r>
+        <w:t xml:space="preserve"> in both languages</w:t>
       </w:r>
       <w:r>
         <w:t xml:space="preserve"> (see method </w:t>
@@ -3100,8 +2562,70 @@
       <w:r>
         <w:t>)</w:t>
       </w:r>
-      <w:r>
-        <w:t xml:space="preserve"> </w:t>
+    </w:p>
+    <w:p>
+      <w:pPr>
+        <w:spacing w:after="0" w:line="240" w:lineRule="auto"/>
+      </w:pPr>
+    </w:p>
+    <w:p>
+      <w:pPr>
+        <w:spacing w:after="0" w:line="240" w:lineRule="auto"/>
+      </w:pPr>
+      <w:r>
+        <w:t>Naser’s code</w:t>
+      </w:r>
+      <w:r>
+        <w:t xml:space="preserve"> uses a function call (</w:t>
+      </w:r>
+      <w:r>
+        <w:rPr>
+          <w:rFonts w:ascii="Lucida Console" w:hAnsi="Lucida Console"/>
+          <w:color w:val="002060"/>
+          <w:sz w:val="20"/>
+          <w:szCs w:val="20"/>
+        </w:rPr>
+        <w:t>convert</w:t>
+      </w:r>
+      <w:r>
+        <w:t xml:space="preserve">) to cycle through each base in the nucleotide sequence. We replace this function with a dictionary/map instance that is often used to represent </w:t>
+      </w:r>
+      <w:r>
+        <w:t>state transitions</w:t>
+      </w:r>
+      <w:r>
+        <w:t>. The map key is the current base and the associated value is the next base to use</w:t>
+      </w:r>
+      <w:r>
+        <w:t xml:space="preserve"> (</w:t>
+      </w:r>
+      <w:proofErr w:type="spellStart"/>
+      <w:r>
+        <w:rPr>
+          <w:rFonts w:ascii="Lucida Console" w:hAnsi="Lucida Console"/>
+          <w:color w:val="002060"/>
+          <w:sz w:val="20"/>
+          <w:szCs w:val="20"/>
+        </w:rPr>
+        <w:t>nucleotides_rotation</w:t>
+      </w:r>
+      <w:proofErr w:type="spellEnd"/>
+      <w:r>
+        <w:t>/</w:t>
+      </w:r>
+      <w:proofErr w:type="spellStart"/>
+      <w:r>
+        <w:rPr>
+          <w:rFonts w:ascii="Lucida Console" w:hAnsi="Lucida Console"/>
+          <w:color w:val="002060"/>
+          <w:sz w:val="20"/>
+          <w:szCs w:val="20"/>
+        </w:rPr>
+        <w:t>nucleotidesRotation</w:t>
+      </w:r>
+      <w:proofErr w:type="spellEnd"/>
+      <w:r>
+        <w:t>.)</w:t>
       </w:r>
     </w:p>
     <w:p>
@@ -3262,14 +2786,9 @@
             <w:gridSpan w:val="3"/>
             <w:vAlign w:val="center"/>
           </w:tcPr>
-          <w:p>
-            <w:pPr>
-              <w:jc w:val="center"/>
-            </w:pPr>
-          </w:p>
-          <w:p>
-            <w:pPr>
-              <w:jc w:val="center"/>
+          <w:p/>
+          <w:p>
+            <w:pPr>
               <w:rPr>
                 <w:sz w:val="20"/>
                 <w:szCs w:val="20"/>
@@ -3343,7 +2862,6 @@
           </w:p>
           <w:p>
             <w:pPr>
-              <w:jc w:val="center"/>
               <w:rPr>
                 <w:sz w:val="20"/>
                 <w:szCs w:val="20"/>
@@ -3413,7 +2931,10 @@
           </w:p>
           <w:p>
             <w:pPr>
-              <w:jc w:val="center"/>
+              <w:rPr>
+                <w:sz w:val="20"/>
+                <w:szCs w:val="20"/>
+              </w:rPr>
             </w:pPr>
             <w:r>
               <w:rPr>
@@ -3471,6 +2992,53 @@
                 <w:szCs w:val="20"/>
               </w:rPr>
               <w:t xml:space="preserve"> nucleotide from the generation mechanism</w:t>
+            </w:r>
+          </w:p>
+          <w:p>
+            <w:r>
+              <w:rPr>
+                <w:sz w:val="20"/>
+                <w:szCs w:val="20"/>
+              </w:rPr>
+              <w:t xml:space="preserve">Lookup </w:t>
+            </w:r>
+            <w:proofErr w:type="spellStart"/>
+            <w:r>
+              <w:rPr>
+                <w:rFonts w:ascii="Lucida Console" w:hAnsi="Lucida Console"/>
+                <w:color w:val="002060"/>
+                <w:sz w:val="20"/>
+                <w:szCs w:val="20"/>
+              </w:rPr>
+              <w:t>nucleotides_rotation</w:t>
+            </w:r>
+            <w:proofErr w:type="spellEnd"/>
+            <w:r>
+              <w:rPr>
+                <w:rFonts w:ascii="Lucida Console" w:hAnsi="Lucida Console"/>
+                <w:color w:val="002060"/>
+                <w:sz w:val="20"/>
+                <w:szCs w:val="20"/>
+              </w:rPr>
+              <w:t>/</w:t>
+            </w:r>
+            <w:proofErr w:type="spellStart"/>
+            <w:r>
+              <w:rPr>
+                <w:rFonts w:ascii="Lucida Console" w:hAnsi="Lucida Console"/>
+                <w:color w:val="002060"/>
+                <w:sz w:val="20"/>
+                <w:szCs w:val="20"/>
+              </w:rPr>
+              <w:t>nucleotidesRotation</w:t>
+            </w:r>
+            <w:proofErr w:type="spellEnd"/>
+            <w:r>
+              <w:rPr>
+                <w:sz w:val="20"/>
+                <w:szCs w:val="20"/>
+              </w:rPr>
+              <w:t xml:space="preserve"> obtains next base from the current base</w:t>
             </w:r>
           </w:p>
           <w:p>
@@ -4908,26 +4476,27 @@
                 <w:sz w:val="20"/>
                 <w:szCs w:val="20"/>
               </w:rPr>
-              <w:t xml:space="preserve">    count = 1</w:t>
-            </w:r>
-          </w:p>
-          <w:p>
-            <w:pPr>
-              <w:rPr>
-                <w:rFonts w:ascii="Lucida Console" w:hAnsi="Lucida Console"/>
-                <w:color w:val="002060"/>
-                <w:sz w:val="20"/>
-                <w:szCs w:val="20"/>
-              </w:rPr>
-            </w:pPr>
-            <w:r>
-              <w:rPr>
-                <w:rFonts w:ascii="Lucida Console" w:hAnsi="Lucida Console"/>
-                <w:color w:val="002060"/>
-                <w:sz w:val="20"/>
-                <w:szCs w:val="20"/>
-              </w:rPr>
-              <w:t xml:space="preserve">    while s != </w:t>
+              <w:t>count = 1</w:t>
+            </w:r>
+          </w:p>
+          <w:p>
+            <w:pPr>
+              <w:rPr>
+                <w:rFonts w:ascii="Lucida Console" w:hAnsi="Lucida Console"/>
+                <w:color w:val="002060"/>
+                <w:sz w:val="20"/>
+                <w:szCs w:val="20"/>
+              </w:rPr>
+            </w:pPr>
+            <w:r>
+              <w:rPr>
+                <w:rFonts w:ascii="Lucida Console" w:hAnsi="Lucida Console"/>
+                <w:color w:val="002060"/>
+                <w:sz w:val="20"/>
+                <w:szCs w:val="20"/>
+              </w:rPr>
+              <w:lastRenderedPageBreak/>
+              <w:t xml:space="preserve">while s != </w:t>
             </w:r>
             <w:proofErr w:type="spellStart"/>
             <w:r>
@@ -4966,7 +4535,123 @@
                 <w:sz w:val="20"/>
                 <w:szCs w:val="20"/>
               </w:rPr>
-              <w:t xml:space="preserve">        count += 1</w:t>
+              <w:t xml:space="preserve">    </w:t>
+            </w:r>
+            <w:r>
+              <w:rPr>
+                <w:rFonts w:ascii="Lucida Console" w:hAnsi="Lucida Console"/>
+                <w:color w:val="002060"/>
+                <w:sz w:val="20"/>
+                <w:szCs w:val="20"/>
+              </w:rPr>
+              <w:t>count += 1</w:t>
+            </w:r>
+          </w:p>
+          <w:p>
+            <w:pPr>
+              <w:rPr>
+                <w:rFonts w:ascii="Lucida Console" w:hAnsi="Lucida Console"/>
+                <w:color w:val="002060"/>
+                <w:sz w:val="20"/>
+                <w:szCs w:val="20"/>
+              </w:rPr>
+            </w:pPr>
+            <w:r>
+              <w:rPr>
+                <w:rFonts w:ascii="Lucida Console" w:hAnsi="Lucida Console"/>
+                <w:color w:val="002060"/>
+                <w:sz w:val="20"/>
+                <w:szCs w:val="20"/>
+              </w:rPr>
+              <w:t xml:space="preserve">    </w:t>
+            </w:r>
+            <w:proofErr w:type="spellStart"/>
+            <w:r>
+              <w:rPr>
+                <w:rFonts w:ascii="Lucida Console" w:hAnsi="Lucida Console"/>
+                <w:color w:val="002060"/>
+                <w:sz w:val="20"/>
+                <w:szCs w:val="20"/>
+              </w:rPr>
+              <w:t>pos</w:t>
+            </w:r>
+            <w:proofErr w:type="spellEnd"/>
+            <w:r>
+              <w:rPr>
+                <w:rFonts w:ascii="Lucida Console" w:hAnsi="Lucida Console"/>
+                <w:color w:val="002060"/>
+                <w:sz w:val="20"/>
+                <w:szCs w:val="20"/>
+              </w:rPr>
+              <w:t xml:space="preserve"> = </w:t>
+            </w:r>
+            <w:proofErr w:type="spellStart"/>
+            <w:r>
+              <w:rPr>
+                <w:rFonts w:ascii="Lucida Console" w:hAnsi="Lucida Console"/>
+                <w:color w:val="002060"/>
+                <w:sz w:val="20"/>
+                <w:szCs w:val="20"/>
+              </w:rPr>
+              <w:t>len_str</w:t>
+            </w:r>
+            <w:proofErr w:type="spellEnd"/>
+            <w:r>
+              <w:rPr>
+                <w:rFonts w:ascii="Lucida Console" w:hAnsi="Lucida Console"/>
+                <w:color w:val="002060"/>
+                <w:sz w:val="20"/>
+                <w:szCs w:val="20"/>
+              </w:rPr>
+              <w:t xml:space="preserve"> - 1</w:t>
+            </w:r>
+          </w:p>
+          <w:p>
+            <w:pPr>
+              <w:rPr>
+                <w:rFonts w:ascii="Lucida Console" w:hAnsi="Lucida Console"/>
+                <w:color w:val="002060"/>
+                <w:sz w:val="20"/>
+                <w:szCs w:val="20"/>
+              </w:rPr>
+            </w:pPr>
+            <w:r>
+              <w:rPr>
+                <w:rFonts w:ascii="Lucida Console" w:hAnsi="Lucida Console"/>
+                <w:color w:val="002060"/>
+                <w:sz w:val="20"/>
+                <w:szCs w:val="20"/>
+              </w:rPr>
+              <w:t xml:space="preserve">    </w:t>
+            </w:r>
+            <w:r>
+              <w:rPr>
+                <w:rFonts w:ascii="Lucida Console" w:hAnsi="Lucida Console"/>
+                <w:color w:val="002060"/>
+                <w:sz w:val="20"/>
+                <w:szCs w:val="20"/>
+              </w:rPr>
+              <w:t xml:space="preserve">while </w:t>
+            </w:r>
+            <w:proofErr w:type="spellStart"/>
+            <w:r>
+              <w:rPr>
+                <w:rFonts w:ascii="Lucida Console" w:hAnsi="Lucida Console"/>
+                <w:color w:val="002060"/>
+                <w:sz w:val="20"/>
+                <w:szCs w:val="20"/>
+              </w:rPr>
+              <w:t>pos</w:t>
+            </w:r>
+            <w:proofErr w:type="spellEnd"/>
+            <w:r>
+              <w:rPr>
+                <w:rFonts w:ascii="Lucida Console" w:hAnsi="Lucida Console"/>
+                <w:color w:val="002060"/>
+                <w:sz w:val="20"/>
+                <w:szCs w:val="20"/>
+              </w:rPr>
+              <w:t xml:space="preserve"> &gt;= 0:</w:t>
             </w:r>
           </w:p>
           <w:p>
@@ -4995,6 +4680,46 @@
                 <w:sz w:val="20"/>
                 <w:szCs w:val="20"/>
               </w:rPr>
+              <w:t>nc</w:t>
+            </w:r>
+            <w:proofErr w:type="spellEnd"/>
+            <w:r>
+              <w:rPr>
+                <w:rFonts w:ascii="Lucida Console" w:hAnsi="Lucida Console"/>
+                <w:color w:val="002060"/>
+                <w:sz w:val="20"/>
+                <w:szCs w:val="20"/>
+              </w:rPr>
+              <w:t xml:space="preserve"> = </w:t>
+            </w:r>
+            <w:proofErr w:type="spellStart"/>
+            <w:r>
+              <w:rPr>
+                <w:rFonts w:ascii="Lucida Console" w:hAnsi="Lucida Console"/>
+                <w:color w:val="002060"/>
+                <w:sz w:val="20"/>
+                <w:szCs w:val="20"/>
+              </w:rPr>
+              <w:t>nucleotides_rotation</w:t>
+            </w:r>
+            <w:proofErr w:type="spellEnd"/>
+            <w:r>
+              <w:rPr>
+                <w:rFonts w:ascii="Lucida Console" w:hAnsi="Lucida Console"/>
+                <w:color w:val="002060"/>
+                <w:sz w:val="20"/>
+                <w:szCs w:val="20"/>
+              </w:rPr>
+              <w:t>[s[</w:t>
+            </w:r>
+            <w:proofErr w:type="spellStart"/>
+            <w:r>
+              <w:rPr>
+                <w:rFonts w:ascii="Lucida Console" w:hAnsi="Lucida Console"/>
+                <w:color w:val="002060"/>
+                <w:sz w:val="20"/>
+                <w:szCs w:val="20"/>
+              </w:rPr>
               <w:t>pos</w:t>
             </w:r>
             <w:proofErr w:type="spellEnd"/>
@@ -5005,144 +4730,6 @@
                 <w:sz w:val="20"/>
                 <w:szCs w:val="20"/>
               </w:rPr>
-              <w:t xml:space="preserve"> = </w:t>
-            </w:r>
-            <w:proofErr w:type="spellStart"/>
-            <w:r>
-              <w:rPr>
-                <w:rFonts w:ascii="Lucida Console" w:hAnsi="Lucida Console"/>
-                <w:color w:val="002060"/>
-                <w:sz w:val="20"/>
-                <w:szCs w:val="20"/>
-              </w:rPr>
-              <w:t>len_str</w:t>
-            </w:r>
-            <w:proofErr w:type="spellEnd"/>
-            <w:r>
-              <w:rPr>
-                <w:rFonts w:ascii="Lucida Console" w:hAnsi="Lucida Console"/>
-                <w:color w:val="002060"/>
-                <w:sz w:val="20"/>
-                <w:szCs w:val="20"/>
-              </w:rPr>
-              <w:t xml:space="preserve"> - 1</w:t>
-            </w:r>
-          </w:p>
-          <w:p>
-            <w:pPr>
-              <w:rPr>
-                <w:rFonts w:ascii="Lucida Console" w:hAnsi="Lucida Console"/>
-                <w:color w:val="002060"/>
-                <w:sz w:val="20"/>
-                <w:szCs w:val="20"/>
-              </w:rPr>
-            </w:pPr>
-            <w:r>
-              <w:rPr>
-                <w:rFonts w:ascii="Lucida Console" w:hAnsi="Lucida Console"/>
-                <w:color w:val="002060"/>
-                <w:sz w:val="20"/>
-                <w:szCs w:val="20"/>
-              </w:rPr>
-              <w:t xml:space="preserve">        while </w:t>
-            </w:r>
-            <w:proofErr w:type="spellStart"/>
-            <w:r>
-              <w:rPr>
-                <w:rFonts w:ascii="Lucida Console" w:hAnsi="Lucida Console"/>
-                <w:color w:val="002060"/>
-                <w:sz w:val="20"/>
-                <w:szCs w:val="20"/>
-              </w:rPr>
-              <w:t>pos</w:t>
-            </w:r>
-            <w:proofErr w:type="spellEnd"/>
-            <w:r>
-              <w:rPr>
-                <w:rFonts w:ascii="Lucida Console" w:hAnsi="Lucida Console"/>
-                <w:color w:val="002060"/>
-                <w:sz w:val="20"/>
-                <w:szCs w:val="20"/>
-              </w:rPr>
-              <w:t xml:space="preserve"> &gt;= 0:</w:t>
-            </w:r>
-          </w:p>
-          <w:p>
-            <w:pPr>
-              <w:rPr>
-                <w:rFonts w:ascii="Lucida Console" w:hAnsi="Lucida Console"/>
-                <w:color w:val="002060"/>
-                <w:sz w:val="20"/>
-                <w:szCs w:val="20"/>
-              </w:rPr>
-            </w:pPr>
-            <w:r>
-              <w:rPr>
-                <w:rFonts w:ascii="Lucida Console" w:hAnsi="Lucida Console"/>
-                <w:color w:val="002060"/>
-                <w:sz w:val="20"/>
-                <w:szCs w:val="20"/>
-              </w:rPr>
-              <w:t xml:space="preserve">            </w:t>
-            </w:r>
-            <w:proofErr w:type="spellStart"/>
-            <w:r>
-              <w:rPr>
-                <w:rFonts w:ascii="Lucida Console" w:hAnsi="Lucida Console"/>
-                <w:color w:val="002060"/>
-                <w:sz w:val="20"/>
-                <w:szCs w:val="20"/>
-              </w:rPr>
-              <w:t>nc</w:t>
-            </w:r>
-            <w:proofErr w:type="spellEnd"/>
-            <w:r>
-              <w:rPr>
-                <w:rFonts w:ascii="Lucida Console" w:hAnsi="Lucida Console"/>
-                <w:color w:val="002060"/>
-                <w:sz w:val="20"/>
-                <w:szCs w:val="20"/>
-              </w:rPr>
-              <w:t xml:space="preserve"> = </w:t>
-            </w:r>
-            <w:proofErr w:type="spellStart"/>
-            <w:r>
-              <w:rPr>
-                <w:rFonts w:ascii="Lucida Console" w:hAnsi="Lucida Console"/>
-                <w:color w:val="002060"/>
-                <w:sz w:val="20"/>
-                <w:szCs w:val="20"/>
-              </w:rPr>
-              <w:t>nucleotides_rotation</w:t>
-            </w:r>
-            <w:proofErr w:type="spellEnd"/>
-            <w:r>
-              <w:rPr>
-                <w:rFonts w:ascii="Lucida Console" w:hAnsi="Lucida Console"/>
-                <w:color w:val="002060"/>
-                <w:sz w:val="20"/>
-                <w:szCs w:val="20"/>
-              </w:rPr>
-              <w:t>[s[</w:t>
-            </w:r>
-            <w:proofErr w:type="spellStart"/>
-            <w:r>
-              <w:rPr>
-                <w:rFonts w:ascii="Lucida Console" w:hAnsi="Lucida Console"/>
-                <w:color w:val="002060"/>
-                <w:sz w:val="20"/>
-                <w:szCs w:val="20"/>
-              </w:rPr>
-              <w:t>pos</w:t>
-            </w:r>
-            <w:proofErr w:type="spellEnd"/>
-            <w:r>
-              <w:rPr>
-                <w:rFonts w:ascii="Lucida Console" w:hAnsi="Lucida Console"/>
-                <w:color w:val="002060"/>
-                <w:sz w:val="20"/>
-                <w:szCs w:val="20"/>
-              </w:rPr>
               <w:t>]]</w:t>
             </w:r>
           </w:p>
@@ -5162,7 +4749,16 @@
                 <w:sz w:val="20"/>
                 <w:szCs w:val="20"/>
               </w:rPr>
-              <w:t xml:space="preserve">            s = </w:t>
+              <w:t xml:space="preserve">        </w:t>
+            </w:r>
+            <w:r>
+              <w:rPr>
+                <w:rFonts w:ascii="Lucida Console" w:hAnsi="Lucida Console"/>
+                <w:color w:val="002060"/>
+                <w:sz w:val="20"/>
+                <w:szCs w:val="20"/>
+              </w:rPr>
+              <w:t xml:space="preserve">s = </w:t>
             </w:r>
             <w:r>
               <w:rPr>
@@ -5254,7 +4850,16 @@
                 <w:sz w:val="20"/>
                 <w:szCs w:val="20"/>
               </w:rPr>
-              <w:t xml:space="preserve">            if </w:t>
+              <w:t xml:space="preserve">        </w:t>
+            </w:r>
+            <w:r>
+              <w:rPr>
+                <w:rFonts w:ascii="Lucida Console" w:hAnsi="Lucida Console"/>
+                <w:color w:val="002060"/>
+                <w:sz w:val="20"/>
+                <w:szCs w:val="20"/>
+              </w:rPr>
+              <w:t xml:space="preserve">if </w:t>
             </w:r>
             <w:proofErr w:type="spellStart"/>
             <w:r>
@@ -5313,26 +4918,35 @@
                 <w:sz w:val="20"/>
                 <w:szCs w:val="20"/>
               </w:rPr>
-              <w:t xml:space="preserve">                break</w:t>
-            </w:r>
-          </w:p>
-          <w:p>
-            <w:pPr>
-              <w:rPr>
-                <w:rFonts w:ascii="Lucida Console" w:hAnsi="Lucida Console"/>
-                <w:color w:val="002060"/>
-                <w:sz w:val="20"/>
-                <w:szCs w:val="20"/>
-              </w:rPr>
-            </w:pPr>
-            <w:r>
-              <w:rPr>
-                <w:rFonts w:ascii="Lucida Console" w:hAnsi="Lucida Console"/>
-                <w:color w:val="002060"/>
-                <w:sz w:val="20"/>
-                <w:szCs w:val="20"/>
-              </w:rPr>
               <w:t xml:space="preserve">            </w:t>
+            </w:r>
+            <w:r>
+              <w:rPr>
+                <w:rFonts w:ascii="Lucida Console" w:hAnsi="Lucida Console"/>
+                <w:color w:val="002060"/>
+                <w:sz w:val="20"/>
+                <w:szCs w:val="20"/>
+              </w:rPr>
+              <w:t>break</w:t>
+            </w:r>
+          </w:p>
+          <w:p>
+            <w:pPr>
+              <w:rPr>
+                <w:rFonts w:ascii="Lucida Console" w:hAnsi="Lucida Console"/>
+                <w:color w:val="002060"/>
+                <w:sz w:val="20"/>
+                <w:szCs w:val="20"/>
+              </w:rPr>
+            </w:pPr>
+            <w:r>
+              <w:rPr>
+                <w:rFonts w:ascii="Lucida Console" w:hAnsi="Lucida Console"/>
+                <w:color w:val="002060"/>
+                <w:sz w:val="20"/>
+                <w:szCs w:val="20"/>
+              </w:rPr>
+              <w:t xml:space="preserve">        </w:t>
             </w:r>
             <w:proofErr w:type="spellStart"/>
             <w:r>
@@ -5421,6 +5035,7 @@
                 <w:sz w:val="20"/>
                 <w:szCs w:val="20"/>
               </w:rPr>
+              <w:lastRenderedPageBreak/>
               <w:t>while (!</w:t>
             </w:r>
             <w:proofErr w:type="spellStart"/>
@@ -6070,6 +5685,7 @@
                 <w:sz w:val="20"/>
                 <w:szCs w:val="20"/>
               </w:rPr>
+              <w:lastRenderedPageBreak/>
               <w:t>39.703</w:t>
             </w:r>
             <w:r>
@@ -6141,116 +5757,36 @@
         <w:spacing w:after="0" w:line="240" w:lineRule="auto"/>
       </w:pPr>
       <w:r>
-        <w:t>We are test</w:t>
-      </w:r>
-      <w:r>
-        <w:t>ing</w:t>
-      </w:r>
-      <w:r>
-        <w:t xml:space="preserve"> on approximately the same basis as the Python/C++ test in Naser’s article. We note that Java is only </w:t>
+        <w:t>While standardizing idioms in each language,</w:t>
+      </w:r>
+      <w:r>
+        <w:t xml:space="preserve"> </w:t>
+      </w:r>
+      <w:r>
+        <w:t xml:space="preserve">the refactored Python above </w:t>
+      </w:r>
+      <w:r>
+        <w:t>avoid</w:t>
+      </w:r>
+      <w:r>
+        <w:t>s</w:t>
+      </w:r>
+      <w:r>
+        <w:t xml:space="preserve"> concatenating empty strings at the beginning and end of each pass. These changes combine to make our Python implementation </w:t>
       </w:r>
       <w:proofErr w:type="gramStart"/>
       <w:r>
-        <w:t>7x</w:t>
+        <w:t>1.7x</w:t>
       </w:r>
       <w:proofErr w:type="gramEnd"/>
       <w:r>
-        <w:t xml:space="preserve"> faster than Python in </w:t>
-      </w:r>
-      <w:r>
-        <w:t>our</w:t>
-      </w:r>
-      <w:r>
-        <w:t xml:space="preserve"> case. This was suspicious to me because two decades of Java</w:t>
-      </w:r>
-      <w:r>
-        <w:t xml:space="preserve"> JVM</w:t>
-      </w:r>
-      <w:r>
-        <w:t xml:space="preserve"> development have </w:t>
-      </w:r>
-      <w:r>
-        <w:t>led</w:t>
-      </w:r>
-      <w:r>
-        <w:t xml:space="preserve"> to close parity</w:t>
-      </w:r>
-      <w:r>
-        <w:t xml:space="preserve"> with C++</w:t>
-      </w:r>
-      <w:r>
-        <w:t xml:space="preserve">, so I would have expected Java to be </w:t>
-      </w:r>
-      <w:proofErr w:type="gramStart"/>
-      <w:r>
-        <w:t>25x</w:t>
-      </w:r>
-      <w:proofErr w:type="gramEnd"/>
-      <w:r>
-        <w:t xml:space="preserve"> faster as well</w:t>
-      </w:r>
-      <w:r>
-        <w:t xml:space="preserve">. Closer examination of the C++ code in Naser’s article reveals that </w:t>
-      </w:r>
-      <w:r>
-        <w:t xml:space="preserve">the </w:t>
-      </w:r>
-      <w:r>
-        <w:t>C++ example is n</w:t>
-      </w:r>
-      <w:r>
-        <w:t>ot dynamically creating strings</w:t>
-      </w:r>
-      <w:r>
-        <w:t xml:space="preserve"> and appending them</w:t>
-      </w:r>
-      <w:r>
-        <w:t xml:space="preserve"> like t</w:t>
-      </w:r>
-      <w:r>
-        <w:t>he Python and Java examples.</w:t>
-      </w:r>
-      <w:r>
-        <w:t xml:space="preserve"> </w:t>
-      </w:r>
-      <w:r>
-        <w:t>Using a</w:t>
-      </w:r>
-      <w:r>
-        <w:t xml:space="preserve"> </w:t>
-      </w:r>
-      <w:r>
-        <w:t>static array</w:t>
-      </w:r>
-      <w:r>
-        <w:t xml:space="preserve"> </w:t>
-      </w:r>
-      <w:r>
-        <w:t>speeds up C++ significantly.</w:t>
-      </w:r>
-      <w:r>
-        <w:t xml:space="preserve"> Additionally, the refactored Python </w:t>
-      </w:r>
-      <w:r>
-        <w:lastRenderedPageBreak/>
-        <w:t>approach</w:t>
-      </w:r>
-      <w:r>
-        <w:t xml:space="preserve"> above</w:t>
-      </w:r>
-      <w:r>
-        <w:t xml:space="preserve">, where we </w:t>
-      </w:r>
-      <w:r>
-        <w:t xml:space="preserve">avoid concatenating empty strings at the beginning and end of each pass, is </w:t>
-      </w:r>
-      <w:proofErr w:type="gramStart"/>
-      <w:r>
-        <w:t>2.3x</w:t>
-      </w:r>
-      <w:proofErr w:type="gramEnd"/>
-      <w:r>
-        <w:t xml:space="preserve"> faster than Naser’s published version.</w:t>
+        <w:t xml:space="preserve"> faster than Naser’s published</w:t>
+      </w:r>
+      <w:r>
+        <w:t xml:space="preserve"> Python</w:t>
+      </w:r>
+      <w:r>
+        <w:t xml:space="preserve"> version. Idiomatic coding has performance benefits.</w:t>
       </w:r>
     </w:p>
     <w:p>
@@ -6262,17 +5798,184 @@
       <w:pPr>
         <w:spacing w:after="0" w:line="240" w:lineRule="auto"/>
       </w:pPr>
+      <w:r>
+        <w:t>W</w:t>
+      </w:r>
+      <w:r>
+        <w:t>e are test</w:t>
+      </w:r>
+      <w:r>
+        <w:t>ing</w:t>
+      </w:r>
+      <w:r>
+        <w:t xml:space="preserve"> on the same basis as the Python/C++ test in Naser’s article</w:t>
+      </w:r>
+      <w:r>
+        <w:t xml:space="preserve"> </w:t>
+      </w:r>
+      <w:r>
+        <w:t>w</w:t>
+      </w:r>
+      <w:r>
+        <w:t>ith this minor refactoring</w:t>
+      </w:r>
+      <w:r>
+        <w:t xml:space="preserve">. We note that Java is only </w:t>
+      </w:r>
+      <w:proofErr w:type="gramStart"/>
+      <w:r>
+        <w:t>7x</w:t>
+      </w:r>
+      <w:proofErr w:type="gramEnd"/>
+      <w:r>
+        <w:t xml:space="preserve"> faster than Python</w:t>
+      </w:r>
+      <w:r>
+        <w:t xml:space="preserve">. This </w:t>
+      </w:r>
+      <w:r>
+        <w:t xml:space="preserve">result </w:t>
+      </w:r>
+      <w:r>
+        <w:t>was suspicious to me</w:t>
+      </w:r>
+      <w:r>
+        <w:t>. That is</w:t>
+      </w:r>
+      <w:r>
+        <w:t xml:space="preserve"> because</w:t>
+      </w:r>
+      <w:r>
+        <w:t xml:space="preserve"> more than</w:t>
+      </w:r>
+      <w:r>
+        <w:t xml:space="preserve"> two decades of Java</w:t>
+      </w:r>
+      <w:r>
+        <w:t xml:space="preserve"> Virtual Machine</w:t>
+      </w:r>
+      <w:r>
+        <w:t xml:space="preserve"> development have </w:t>
+      </w:r>
+      <w:r>
+        <w:t>led</w:t>
+      </w:r>
+      <w:r>
+        <w:t xml:space="preserve"> to close parity</w:t>
+      </w:r>
+      <w:r>
+        <w:t xml:space="preserve"> with C++</w:t>
+      </w:r>
+      <w:r>
+        <w:t xml:space="preserve"> performance</w:t>
+      </w:r>
+      <w:r>
+        <w:t xml:space="preserve">, so I would have expected Java to be </w:t>
+      </w:r>
+      <w:proofErr w:type="gramStart"/>
+      <w:r>
+        <w:t>25x</w:t>
+      </w:r>
+      <w:proofErr w:type="gramEnd"/>
+      <w:r>
+        <w:t xml:space="preserve"> faster as well</w:t>
+      </w:r>
+      <w:r>
+        <w:t>.</w:t>
+      </w:r>
     </w:p>
     <w:p>
       <w:pPr>
+        <w:spacing w:after="0" w:line="240" w:lineRule="auto"/>
+      </w:pPr>
+    </w:p>
+    <w:p>
+      <w:pPr>
+        <w:spacing w:after="0" w:line="240" w:lineRule="auto"/>
+      </w:pPr>
+      <w:r>
+        <w:t xml:space="preserve">Closer examination of the C++ code in Naser’s article reveals that </w:t>
+      </w:r>
+      <w:r>
+        <w:t xml:space="preserve">the </w:t>
+      </w:r>
+      <w:r>
+        <w:t>C++ example</w:t>
+      </w:r>
+      <w:r>
+        <w:t xml:space="preserve"> in his article</w:t>
+      </w:r>
+      <w:r>
+        <w:t xml:space="preserve"> is </w:t>
+      </w:r>
+      <w:r>
+        <w:rPr>
+          <w:i/>
+        </w:rPr>
+        <w:t>n</w:t>
+      </w:r>
+      <w:r>
+        <w:rPr>
+          <w:i/>
+        </w:rPr>
+        <w:t>ot dynamically creating strings</w:t>
+      </w:r>
+      <w:r>
+        <w:t xml:space="preserve"> and </w:t>
+      </w:r>
+      <w:r>
+        <w:t>concatenating</w:t>
+      </w:r>
+      <w:r>
+        <w:t xml:space="preserve"> them</w:t>
+      </w:r>
+      <w:r>
+        <w:t xml:space="preserve"> like t</w:t>
+      </w:r>
+      <w:r>
+        <w:t>he Python and Java examples</w:t>
+      </w:r>
+      <w:r>
+        <w:t xml:space="preserve"> here</w:t>
+      </w:r>
+      <w:r>
+        <w:t>.</w:t>
+      </w:r>
+      <w:r>
+        <w:t xml:space="preserve"> </w:t>
+      </w:r>
+      <w:r>
+        <w:t>Using a</w:t>
+      </w:r>
+      <w:r>
+        <w:t xml:space="preserve"> </w:t>
+      </w:r>
+      <w:r>
+        <w:t>statically allocated</w:t>
+      </w:r>
+      <w:r>
+        <w:t xml:space="preserve"> array</w:t>
+      </w:r>
+      <w:r>
+        <w:t xml:space="preserve"> </w:t>
+      </w:r>
+      <w:r>
+        <w:t>speeds up C++ significantly.</w:t>
+      </w:r>
+    </w:p>
+    <w:p>
+      <w:pPr>
+        <w:spacing w:after="0" w:line="240" w:lineRule="auto"/>
+      </w:pPr>
+    </w:p>
+    <w:p>
+      <w:pPr>
         <w:pStyle w:val="Heading2"/>
         <w:spacing w:before="0" w:line="240" w:lineRule="auto"/>
       </w:pPr>
-      <w:bookmarkStart w:id="5" w:name="_Toc63527522"/>
       <w:r>
         <w:t>Remove dynamic string creation</w:t>
       </w:r>
-      <w:bookmarkEnd w:id="5"/>
     </w:p>
     <w:p>
       <w:pPr>
@@ -6296,62 +5999,13 @@
         <w:t xml:space="preserve"> Python and C++</w:t>
       </w:r>
       <w:r>
-        <w:t xml:space="preserve"> implementations, and considerable improvements are seen.</w:t>
-      </w:r>
-      <w:r>
-        <w:t xml:space="preserve"> In addition, the original example uses a function call (</w:t>
-      </w:r>
-      <w:r>
-        <w:rPr>
-          <w:rFonts w:ascii="Lucida Console" w:hAnsi="Lucida Console"/>
-          <w:color w:val="002060"/>
-          <w:sz w:val="20"/>
-          <w:szCs w:val="20"/>
-        </w:rPr>
-        <w:t>convert</w:t>
-      </w:r>
-      <w:r>
-        <w:t xml:space="preserve">) to cycle through each base in the nucleotide sequence. We replace this </w:t>
-      </w:r>
-      <w:r>
-        <w:t xml:space="preserve">this function </w:t>
-      </w:r>
-      <w:r>
-        <w:t>with a dictionary/map instance that is often used to represent a state machine</w:t>
-      </w:r>
-      <w:r>
-        <w:t xml:space="preserve"> transitions </w:t>
-      </w:r>
-      <w:r>
-        <w:t>(</w:t>
-      </w:r>
-      <w:proofErr w:type="spellStart"/>
-      <w:r>
-        <w:rPr>
-          <w:rFonts w:ascii="Lucida Console" w:hAnsi="Lucida Console"/>
-          <w:color w:val="002060"/>
-          <w:sz w:val="20"/>
-          <w:szCs w:val="20"/>
-        </w:rPr>
-        <w:t>nucleotides_rotation</w:t>
-      </w:r>
-      <w:proofErr w:type="spellEnd"/>
-      <w:r>
-        <w:t>/</w:t>
-      </w:r>
-      <w:proofErr w:type="spellStart"/>
-      <w:r>
-        <w:rPr>
-          <w:rFonts w:ascii="Lucida Console" w:hAnsi="Lucida Console"/>
-          <w:color w:val="002060"/>
-          <w:sz w:val="20"/>
-          <w:szCs w:val="20"/>
-        </w:rPr>
-        <w:t>nucleotidesRotation</w:t>
-      </w:r>
-      <w:proofErr w:type="spellEnd"/>
-      <w:r>
-        <w:t>.)</w:t>
+        <w:t xml:space="preserve"> implementations </w:t>
+      </w:r>
+      <w:r>
+        <w:t>and considerable improvements are seen</w:t>
+      </w:r>
+      <w:r>
+        <w:t>.</w:t>
       </w:r>
     </w:p>
     <w:p>
@@ -6613,7 +6267,7 @@
                 <w:sz w:val="20"/>
                 <w:szCs w:val="20"/>
               </w:rPr>
-              <w:t xml:space="preserve">Variables </w:t>
+              <w:t xml:space="preserve">Lookup </w:t>
             </w:r>
             <w:proofErr w:type="spellStart"/>
             <w:r>
@@ -6628,17 +6282,12 @@
             <w:proofErr w:type="spellEnd"/>
             <w:r>
               <w:rPr>
-                <w:sz w:val="20"/>
-                <w:szCs w:val="20"/>
-              </w:rPr>
-              <w:t xml:space="preserve"> </w:t>
-            </w:r>
-            <w:r>
-              <w:rPr>
-                <w:sz w:val="20"/>
-                <w:szCs w:val="20"/>
-              </w:rPr>
-              <w:t xml:space="preserve">and </w:t>
+                <w:rFonts w:ascii="Lucida Console" w:hAnsi="Lucida Console"/>
+                <w:color w:val="002060"/>
+                <w:sz w:val="20"/>
+                <w:szCs w:val="20"/>
+              </w:rPr>
+              <w:t>/</w:t>
             </w:r>
             <w:proofErr w:type="spellStart"/>
             <w:r>
@@ -6656,28 +6305,7 @@
                 <w:sz w:val="20"/>
                 <w:szCs w:val="20"/>
               </w:rPr>
-              <w:t xml:space="preserve"> </w:t>
-            </w:r>
-            <w:r>
-              <w:rPr>
-                <w:sz w:val="20"/>
-                <w:szCs w:val="20"/>
-              </w:rPr>
-              <w:t>are</w:t>
-            </w:r>
-            <w:r>
-              <w:rPr>
-                <w:sz w:val="20"/>
-                <w:szCs w:val="20"/>
-              </w:rPr>
-              <w:t xml:space="preserve"> dictionary/map structure for </w:t>
-            </w:r>
-            <w:r>
-              <w:rPr>
-                <w:sz w:val="20"/>
-                <w:szCs w:val="20"/>
-              </w:rPr>
-              <w:t>the new nucleotide from the generation mechanism</w:t>
+              <w:t xml:space="preserve"> obtains next base from the current base</w:t>
             </w:r>
           </w:p>
           <w:p>
@@ -7906,7 +7534,6 @@
                 <w:sz w:val="20"/>
                 <w:szCs w:val="20"/>
               </w:rPr>
-              <w:lastRenderedPageBreak/>
               <w:t>}</w:t>
             </w:r>
           </w:p>
@@ -7934,7 +7561,6 @@
                 <w:sz w:val="20"/>
                 <w:szCs w:val="20"/>
               </w:rPr>
-              <w:lastRenderedPageBreak/>
               <w:t>15.422</w:t>
             </w:r>
             <w:r>
@@ -8051,11 +7677,9 @@
         <w:pStyle w:val="Heading2"/>
         <w:spacing w:before="0" w:line="240" w:lineRule="auto"/>
       </w:pPr>
-      <w:bookmarkStart w:id="6" w:name="_Toc63527523"/>
       <w:r>
         <w:t>Make use of well-known coding paradigms to represent the algorithm in the target language</w:t>
       </w:r>
-      <w:bookmarkEnd w:id="6"/>
     </w:p>
     <w:p>
       <w:pPr>
@@ -8087,7 +7711,6 @@
         </w:numPr>
         <w:spacing w:before="0" w:line="240" w:lineRule="auto"/>
       </w:pPr>
-      <w:bookmarkStart w:id="7" w:name="_Toc63527524"/>
       <w:r>
         <w:t xml:space="preserve">Compare how well simple optimizations </w:t>
       </w:r>
@@ -8097,7 +7720,6 @@
       <w:r>
         <w:t>in each target language</w:t>
       </w:r>
-      <w:bookmarkEnd w:id="7"/>
     </w:p>
     <w:p>
       <w:pPr>
@@ -8150,7 +7772,25 @@
         <w:t xml:space="preserve"> characters</w:t>
       </w:r>
       <w:r>
-        <w:t xml:space="preserve"> ‘A’, ‘C’, ‘G’, and ‘T’. We replace the dictionary/map representation for generating the next base with an array lookup instead of a hash lookup.</w:t>
+        <w:t xml:space="preserve"> ‘A’, ‘C’, ‘G’, and ‘T’. </w:t>
+      </w:r>
+      <w:r>
+        <w:t>With a representation change, w</w:t>
+      </w:r>
+      <w:r>
+        <w:t xml:space="preserve">e replace the dictionary/map </w:t>
+      </w:r>
+      <w:r>
+        <w:t>state transition</w:t>
+      </w:r>
+      <w:r>
+        <w:t xml:space="preserve"> with an array lookup</w:t>
+      </w:r>
+      <w:r>
+        <w:t>, which is faster than</w:t>
+      </w:r>
+      <w:r>
+        <w:t xml:space="preserve"> a hash lookup.</w:t>
       </w:r>
     </w:p>
     <w:p>
@@ -9165,7 +8805,6 @@
                 <w:sz w:val="20"/>
                 <w:szCs w:val="20"/>
               </w:rPr>
-              <w:lastRenderedPageBreak/>
               <w:t xml:space="preserve">        if s[</w:t>
             </w:r>
             <w:proofErr w:type="spellStart"/>
@@ -9699,7 +9338,6 @@
                 <w:sz w:val="20"/>
                 <w:szCs w:val="20"/>
               </w:rPr>
-              <w:lastRenderedPageBreak/>
               <w:tab/>
             </w:r>
             <w:r>
@@ -9862,7 +9500,6 @@
                 <w:sz w:val="20"/>
                 <w:szCs w:val="20"/>
               </w:rPr>
-              <w:lastRenderedPageBreak/>
               <w:t>14.391</w:t>
             </w:r>
             <w:r>
@@ -9942,7 +9579,13 @@
       </w:r>
       <w:proofErr w:type="gramEnd"/>
       <w:r>
-        <w:t xml:space="preserve"> faster than the equivalent Python version. We have come a long way. This optimized version is more than </w:t>
+        <w:t xml:space="preserve"> faster than the equivalent Python version. We have come a long way. This optimized </w:t>
+      </w:r>
+      <w:r>
+        <w:t xml:space="preserve">Java </w:t>
+      </w:r>
+      <w:r>
+        <w:t xml:space="preserve">version is more than </w:t>
       </w:r>
       <w:proofErr w:type="gramStart"/>
       <w:r>
@@ -9952,6 +9595,14 @@
       <w:r>
         <w:t xml:space="preserve"> faster than the original Python version from Naser’s article</w:t>
       </w:r>
+      <w:r>
+        <w:t xml:space="preserve">. </w:t>
+      </w:r>
+      <w:proofErr w:type="gramStart"/>
+      <w:r>
+        <w:t>An invalid comparison with respect to pure language performance perhaps, but still impressive.</w:t>
+      </w:r>
+      <w:proofErr w:type="gramEnd"/>
     </w:p>
     <w:p>
       <w:pPr>
@@ -9963,11 +9614,9 @@
         <w:pStyle w:val="Heading1"/>
         <w:spacing w:before="0" w:line="240" w:lineRule="auto"/>
       </w:pPr>
-      <w:bookmarkStart w:id="8" w:name="_Toc63527525"/>
       <w:r>
         <w:t>Performance Analysis</w:t>
       </w:r>
-      <w:bookmarkEnd w:id="8"/>
     </w:p>
     <w:p>
       <w:pPr>
@@ -9979,7 +9628,13 @@
         <w:spacing w:after="0" w:line="240" w:lineRule="auto"/>
       </w:pPr>
       <w:r>
-        <w:t>Here are the collected performance statistics for our three stages of optimization and testing of Python verses Java:</w:t>
+        <w:t>Here are the collected performance statistics for our three stages of optimization and testing of Python verses Java</w:t>
+      </w:r>
+      <w:r>
+        <w:t>. We begin by comparison of Python and Java at each stage of refactoring</w:t>
+      </w:r>
+      <w:r>
+        <w:t>:</w:t>
       </w:r>
     </w:p>
     <w:p>
@@ -10013,9 +9668,9 @@
             <o:lock v:ext="edit" aspectratio="t"/>
           </v:shapetype>
           <v:shape id="_x0000_i1025" type="#_x0000_t75" style="width:245.45pt;height:73.35pt" o:ole="">
-            <v:imagedata r:id="rId12" o:title=""/>
+            <v:imagedata r:id="rId13" o:title=""/>
           </v:shape>
-          <o:OLEObject Type="Embed" ProgID="Excel.Sheet.12" ShapeID="_x0000_i1025" DrawAspect="Content" ObjectID="_1674140359" r:id="rId13"/>
+          <o:OLEObject Type="Embed" ProgID="Excel.Sheet.12" ShapeID="_x0000_i1025" DrawAspect="Content" ObjectID="_1674153631" r:id="rId14"/>
         </w:object>
       </w:r>
     </w:p>
@@ -10050,9 +9705,9 @@
       <w:r>
         <w:object w:dxaOrig="3457" w:dyaOrig="1179">
           <v:shape id="_x0000_i1026" type="#_x0000_t75" style="width:172.9pt;height:58.9pt" o:ole="">
-            <v:imagedata r:id="rId14" o:title=""/>
+            <v:imagedata r:id="rId15" o:title=""/>
           </v:shape>
-          <o:OLEObject Type="Embed" ProgID="Excel.Sheet.12" ShapeID="_x0000_i1026" DrawAspect="Content" ObjectID="_1674140360" r:id="rId15"/>
+          <o:OLEObject Type="Embed" ProgID="Excel.Sheet.12" ShapeID="_x0000_i1026" DrawAspect="Content" ObjectID="_1674153632" r:id="rId16"/>
         </w:object>
       </w:r>
     </w:p>
@@ -10071,11 +9726,28 @@
       <w:r>
         <w:t xml:space="preserve">performance </w:t>
       </w:r>
-      <w:bookmarkStart w:id="9" w:name="_GoBack"/>
-      <w:bookmarkEnd w:id="9"/>
-      <w:r>
-        <w:t>optimizations.</w:t>
-      </w:r>
+      <w:r>
+        <w:t>optimizations</w:t>
+      </w:r>
+      <w:r>
+        <w:t xml:space="preserve"> than Python</w:t>
+      </w:r>
+      <w:r>
+        <w:t>.</w:t>
+      </w:r>
+    </w:p>
+    <w:p/>
+    <w:p>
+      <w:pPr>
+        <w:tabs>
+          <w:tab w:val="left" w:pos="1364"/>
+        </w:tabs>
+      </w:pPr>
+      <w:r>
+        <w:tab/>
+      </w:r>
+      <w:bookmarkStart w:id="0" w:name="_GoBack"/>
+      <w:bookmarkEnd w:id="0"/>
     </w:p>
     <w:sectPr>
       <w:pgSz w:w="15840" w:h="12240" w:orient="landscape"/>
@@ -11418,6 +11090,45 @@
       <w:szCs w:val="20"/>
     </w:rPr>
   </w:style>
+  <w:style w:type="paragraph" w:styleId="Title">
+    <w:name w:val="Title"/>
+    <w:basedOn w:val="Normal"/>
+    <w:next w:val="Normal"/>
+    <w:link w:val="TitleChar"/>
+    <w:uiPriority w:val="10"/>
+    <w:qFormat/>
+    <w:rsid w:val="001E16D2"/>
+    <w:pPr>
+      <w:pBdr>
+        <w:bottom w:val="single" w:sz="8" w:space="4" w:color="4F81BD" w:themeColor="accent1"/>
+      </w:pBdr>
+      <w:spacing w:after="300" w:line="240" w:lineRule="auto"/>
+      <w:contextualSpacing/>
+    </w:pPr>
+    <w:rPr>
+      <w:rFonts w:asciiTheme="majorHAnsi" w:eastAsiaTheme="majorEastAsia" w:hAnsiTheme="majorHAnsi" w:cstheme="majorBidi"/>
+      <w:color w:val="17365D" w:themeColor="text2" w:themeShade="BF"/>
+      <w:spacing w:val="5"/>
+      <w:kern w:val="28"/>
+      <w:sz w:val="52"/>
+      <w:szCs w:val="52"/>
+    </w:rPr>
+  </w:style>
+  <w:style w:type="character" w:customStyle="1" w:styleId="TitleChar">
+    <w:name w:val="Title Char"/>
+    <w:basedOn w:val="DefaultParagraphFont"/>
+    <w:link w:val="Title"/>
+    <w:uiPriority w:val="10"/>
+    <w:rsid w:val="001E16D2"/>
+    <w:rPr>
+      <w:rFonts w:asciiTheme="majorHAnsi" w:eastAsiaTheme="majorEastAsia" w:hAnsiTheme="majorHAnsi" w:cstheme="majorBidi"/>
+      <w:color w:val="17365D" w:themeColor="text2" w:themeShade="BF"/>
+      <w:spacing w:val="5"/>
+      <w:kern w:val="28"/>
+      <w:sz w:val="52"/>
+      <w:szCs w:val="52"/>
+    </w:rPr>
+  </w:style>
 </w:styles>
 </file>
 
@@ -11889,6 +11600,45 @@
       <w:szCs w:val="20"/>
     </w:rPr>
   </w:style>
+  <w:style w:type="paragraph" w:styleId="Title">
+    <w:name w:val="Title"/>
+    <w:basedOn w:val="Normal"/>
+    <w:next w:val="Normal"/>
+    <w:link w:val="TitleChar"/>
+    <w:uiPriority w:val="10"/>
+    <w:qFormat/>
+    <w:rsid w:val="001E16D2"/>
+    <w:pPr>
+      <w:pBdr>
+        <w:bottom w:val="single" w:sz="8" w:space="4" w:color="4F81BD" w:themeColor="accent1"/>
+      </w:pBdr>
+      <w:spacing w:after="300" w:line="240" w:lineRule="auto"/>
+      <w:contextualSpacing/>
+    </w:pPr>
+    <w:rPr>
+      <w:rFonts w:asciiTheme="majorHAnsi" w:eastAsiaTheme="majorEastAsia" w:hAnsiTheme="majorHAnsi" w:cstheme="majorBidi"/>
+      <w:color w:val="17365D" w:themeColor="text2" w:themeShade="BF"/>
+      <w:spacing w:val="5"/>
+      <w:kern w:val="28"/>
+      <w:sz w:val="52"/>
+      <w:szCs w:val="52"/>
+    </w:rPr>
+  </w:style>
+  <w:style w:type="character" w:customStyle="1" w:styleId="TitleChar">
+    <w:name w:val="Title Char"/>
+    <w:basedOn w:val="DefaultParagraphFont"/>
+    <w:link w:val="Title"/>
+    <w:uiPriority w:val="10"/>
+    <w:rsid w:val="001E16D2"/>
+    <w:rPr>
+      <w:rFonts w:asciiTheme="majorHAnsi" w:eastAsiaTheme="majorEastAsia" w:hAnsiTheme="majorHAnsi" w:cstheme="majorBidi"/>
+      <w:color w:val="17365D" w:themeColor="text2" w:themeShade="BF"/>
+      <w:spacing w:val="5"/>
+      <w:kern w:val="28"/>
+      <w:sz w:val="52"/>
+      <w:szCs w:val="52"/>
+    </w:rPr>
+  </w:style>
 </w:styles>
 </file>
 
@@ -12182,7 +11932,7 @@
 </file>
 
 <file path=customXml/itemProps1.xml><?xml version="1.0" encoding="utf-8"?>
-<ds:datastoreItem xmlns:ds="http://schemas.openxmlformats.org/officeDocument/2006/customXml" ds:itemID="{25AA08D5-9881-4F4A-83F3-D2568EB51D98}">
+<ds:datastoreItem xmlns:ds="http://schemas.openxmlformats.org/officeDocument/2006/customXml" ds:itemID="{4912C91C-FC26-4214-BFFB-5DD73891D985}">
   <ds:schemaRefs>
     <ds:schemaRef ds:uri="http://schemas.openxmlformats.org/officeDocument/2006/bibliography"/>
   </ds:schemaRefs>

</xml_diff>